<commit_message>
Update Monitor message - spécifications.docx
</commit_message>
<xml_diff>
--- a/Monitor message - spécifications.docx
+++ b/Monitor message - spécifications.docx
@@ -34,11 +34,7 @@
     </w:p>
     <w:p>
       <w:pPr>
-        <w:pStyle w:val="Paragraphedeliste"/>
-        <w:numPr>
-          <w:ilvl w:val="0"/>
-          <w:numId w:val="1"/>
-        </w:numPr>
+        <w:ind w:left="360"/>
       </w:pPr>
       <w:r>
         <w:t>Gainage face</w:t>
@@ -46,11 +42,7 @@
     </w:p>
     <w:p>
       <w:pPr>
-        <w:pStyle w:val="Paragraphedeliste"/>
-        <w:numPr>
-          <w:ilvl w:val="0"/>
-          <w:numId w:val="1"/>
-        </w:numPr>
+        <w:ind w:left="360"/>
       </w:pPr>
       <w:r>
         <w:t>Gainage côté droit</w:t>
@@ -58,11 +50,7 @@
     </w:p>
     <w:p>
       <w:pPr>
-        <w:pStyle w:val="Paragraphedeliste"/>
-        <w:numPr>
-          <w:ilvl w:val="0"/>
-          <w:numId w:val="1"/>
-        </w:numPr>
+        <w:ind w:left="360"/>
       </w:pPr>
       <w:r>
         <w:t>Gainage côté gauche</w:t>
@@ -70,11 +58,7 @@
     </w:p>
     <w:p>
       <w:pPr>
-        <w:pStyle w:val="Paragraphedeliste"/>
-        <w:numPr>
-          <w:ilvl w:val="0"/>
-          <w:numId w:val="1"/>
-        </w:numPr>
+        <w:ind w:left="360"/>
       </w:pPr>
       <w:r>
         <w:t>Chaise</w:t>
@@ -82,11 +66,7 @@
     </w:p>
     <w:p>
       <w:pPr>
-        <w:pStyle w:val="Paragraphedeliste"/>
-        <w:numPr>
-          <w:ilvl w:val="0"/>
-          <w:numId w:val="1"/>
-        </w:numPr>
+        <w:ind w:left="360"/>
       </w:pPr>
       <w:proofErr w:type="spellStart"/>
       <w:r>
@@ -107,11 +87,7 @@
     </w:p>
     <w:p>
       <w:pPr>
-        <w:pStyle w:val="Paragraphedeliste"/>
-        <w:numPr>
-          <w:ilvl w:val="0"/>
-          <w:numId w:val="1"/>
-        </w:numPr>
+        <w:ind w:left="360"/>
       </w:pPr>
       <w:r>
         <w:t>Pompes</w:t>
@@ -119,11 +95,7 @@
     </w:p>
     <w:p>
       <w:pPr>
-        <w:pStyle w:val="Paragraphedeliste"/>
-        <w:numPr>
-          <w:ilvl w:val="0"/>
-          <w:numId w:val="1"/>
-        </w:numPr>
+        <w:ind w:left="360"/>
       </w:pPr>
       <w:r>
         <w:t>Tractions</w:t>
@@ -131,11 +103,7 @@
     </w:p>
     <w:p>
       <w:pPr>
-        <w:pStyle w:val="Paragraphedeliste"/>
-        <w:numPr>
-          <w:ilvl w:val="0"/>
-          <w:numId w:val="1"/>
-        </w:numPr>
+        <w:ind w:left="360"/>
       </w:pPr>
       <w:r>
         <w:t>Dips</w:t>
@@ -143,11 +111,7 @@
     </w:p>
     <w:p>
       <w:pPr>
-        <w:pStyle w:val="Paragraphedeliste"/>
-        <w:numPr>
-          <w:ilvl w:val="0"/>
-          <w:numId w:val="1"/>
-        </w:numPr>
+        <w:ind w:left="360"/>
       </w:pPr>
       <w:r>
         <w:t>Extensions du dos au sol</w:t>
@@ -155,11 +119,7 @@
     </w:p>
     <w:p>
       <w:pPr>
-        <w:pStyle w:val="Paragraphedeliste"/>
-        <w:numPr>
-          <w:ilvl w:val="0"/>
-          <w:numId w:val="1"/>
-        </w:numPr>
+        <w:ind w:left="360"/>
       </w:pPr>
       <w:proofErr w:type="spellStart"/>
       <w:r>
@@ -169,11 +129,7 @@
     </w:p>
     <w:p>
       <w:pPr>
-        <w:pStyle w:val="Paragraphedeliste"/>
-        <w:numPr>
-          <w:ilvl w:val="0"/>
-          <w:numId w:val="1"/>
-        </w:numPr>
+        <w:ind w:left="360"/>
       </w:pPr>
       <w:r>
         <w:t>Squats</w:t>
@@ -181,11 +137,7 @@
     </w:p>
     <w:p>
       <w:pPr>
-        <w:pStyle w:val="Paragraphedeliste"/>
-        <w:numPr>
-          <w:ilvl w:val="0"/>
-          <w:numId w:val="1"/>
-        </w:numPr>
+        <w:ind w:left="360"/>
       </w:pPr>
       <w:r>
         <w:t>Squats jump</w:t>
@@ -193,11 +145,7 @@
     </w:p>
     <w:p>
       <w:pPr>
-        <w:pStyle w:val="Paragraphedeliste"/>
-        <w:numPr>
-          <w:ilvl w:val="0"/>
-          <w:numId w:val="1"/>
-        </w:numPr>
+        <w:ind w:left="360"/>
       </w:pPr>
       <w:r>
         <w:t>Fentes avant</w:t>
@@ -205,11 +153,7 @@
     </w:p>
     <w:p>
       <w:pPr>
-        <w:pStyle w:val="Paragraphedeliste"/>
-        <w:numPr>
-          <w:ilvl w:val="0"/>
-          <w:numId w:val="1"/>
-        </w:numPr>
+        <w:ind w:left="360"/>
       </w:pPr>
       <w:r>
         <w:t>Fentes arrière</w:t>
@@ -217,11 +161,7 @@
     </w:p>
     <w:p>
       <w:pPr>
-        <w:pStyle w:val="Paragraphedeliste"/>
-        <w:numPr>
-          <w:ilvl w:val="0"/>
-          <w:numId w:val="1"/>
-        </w:numPr>
+        <w:ind w:left="360"/>
       </w:pPr>
       <w:r>
         <w:t>Burpees</w:t>
@@ -229,11 +169,7 @@
     </w:p>
     <w:p>
       <w:pPr>
-        <w:pStyle w:val="Paragraphedeliste"/>
-        <w:numPr>
-          <w:ilvl w:val="0"/>
-          <w:numId w:val="1"/>
-        </w:numPr>
+        <w:ind w:left="360"/>
       </w:pPr>
       <w:r>
         <w:t>Superman</w:t>
@@ -241,11 +177,7 @@
     </w:p>
     <w:p>
       <w:pPr>
-        <w:pStyle w:val="Paragraphedeliste"/>
-        <w:numPr>
-          <w:ilvl w:val="0"/>
-          <w:numId w:val="1"/>
-        </w:numPr>
+        <w:ind w:left="360"/>
       </w:pPr>
       <w:proofErr w:type="spellStart"/>
       <w:r>
@@ -266,11 +198,7 @@
     </w:p>
     <w:p>
       <w:pPr>
-        <w:pStyle w:val="Paragraphedeliste"/>
-        <w:numPr>
-          <w:ilvl w:val="0"/>
-          <w:numId w:val="1"/>
-        </w:numPr>
+        <w:ind w:left="360"/>
       </w:pPr>
       <w:proofErr w:type="spellStart"/>
       <w:r>
@@ -288,11 +216,7 @@
     </w:p>
     <w:p>
       <w:pPr>
-        <w:pStyle w:val="Paragraphedeliste"/>
-        <w:numPr>
-          <w:ilvl w:val="0"/>
-          <w:numId w:val="1"/>
-        </w:numPr>
+        <w:ind w:left="360"/>
       </w:pPr>
       <w:r>
         <w:t>Relevé de bassin</w:t>
@@ -300,11 +224,7 @@
     </w:p>
     <w:p>
       <w:pPr>
-        <w:pStyle w:val="Paragraphedeliste"/>
-        <w:numPr>
-          <w:ilvl w:val="0"/>
-          <w:numId w:val="1"/>
-        </w:numPr>
+        <w:ind w:left="360"/>
       </w:pPr>
       <w:r>
         <w:t>V-up</w:t>
@@ -312,11 +232,7 @@
     </w:p>
     <w:p>
       <w:pPr>
-        <w:pStyle w:val="Paragraphedeliste"/>
-        <w:numPr>
-          <w:ilvl w:val="0"/>
-          <w:numId w:val="1"/>
-        </w:numPr>
+        <w:ind w:left="360"/>
       </w:pPr>
       <w:r>
         <w:t>Jumping Jack</w:t>
@@ -324,11 +240,7 @@
     </w:p>
     <w:p>
       <w:pPr>
-        <w:pStyle w:val="Paragraphedeliste"/>
-        <w:numPr>
-          <w:ilvl w:val="0"/>
-          <w:numId w:val="1"/>
-        </w:numPr>
+        <w:ind w:left="360"/>
       </w:pPr>
       <w:r>
         <w:t>Chien tête en bas</w:t>
@@ -336,11 +248,7 @@
     </w:p>
     <w:p>
       <w:pPr>
-        <w:pStyle w:val="Paragraphedeliste"/>
-        <w:numPr>
-          <w:ilvl w:val="0"/>
-          <w:numId w:val="1"/>
-        </w:numPr>
+        <w:ind w:left="360"/>
       </w:pPr>
       <w:r>
         <w:t>Chien tête en haut</w:t>
@@ -348,11 +256,7 @@
     </w:p>
     <w:p>
       <w:pPr>
-        <w:pStyle w:val="Paragraphedeliste"/>
-        <w:numPr>
-          <w:ilvl w:val="0"/>
-          <w:numId w:val="1"/>
-        </w:numPr>
+        <w:ind w:left="360"/>
       </w:pPr>
       <w:r>
         <w:t>Squats bulgares</w:t>
@@ -360,11 +264,7 @@
     </w:p>
     <w:p>
       <w:pPr>
-        <w:pStyle w:val="Paragraphedeliste"/>
-        <w:numPr>
-          <w:ilvl w:val="0"/>
-          <w:numId w:val="1"/>
-        </w:numPr>
+        <w:ind w:left="360"/>
       </w:pPr>
       <w:r>
         <w:t>Extensions des mollets</w:t>
@@ -391,6 +291,7 @@
         </w:numPr>
       </w:pPr>
       <w:r>
+        <w:lastRenderedPageBreak/>
         <w:t>Objet avec deux propriétés :</w:t>
       </w:r>
     </w:p>
@@ -480,7 +381,6 @@
           <w:szCs w:val="24"/>
           <w:u w:val="single"/>
         </w:rPr>
-        <w:lastRenderedPageBreak/>
         <w:t xml:space="preserve">Durée </w:t>
       </w:r>
       <w:r>

</xml_diff>